<commit_message>
update Create Ring Activity
</commit_message>
<xml_diff>
--- a/Activities/Create Ring/Activity.docx
+++ b/Activities/Create Ring/Activity.docx
@@ -16,28 +16,30 @@
           <w:numId w:val="1"/>
         </w:numPr>
       </w:pPr>
-      <w:proofErr w:type="gramStart"/>
-      <w:r>
-        <w:t>navigate</w:t>
-      </w:r>
-      <w:proofErr w:type="gramEnd"/>
-      <w:r>
-        <w:t xml:space="preserve"> to shapeways.com</w:t>
-      </w:r>
-    </w:p>
-    <w:p>
-      <w:pPr>
-        <w:pStyle w:val="ListParagraph"/>
-        <w:numPr>
-          <w:ilvl w:val="0"/>
-          <w:numId w:val="1"/>
-        </w:numPr>
-      </w:pPr>
-      <w:proofErr w:type="gramStart"/>
-      <w:r>
-        <w:t>register</w:t>
-      </w:r>
-      <w:proofErr w:type="gramEnd"/>
+      <w:r>
+        <w:t>N</w:t>
+      </w:r>
+      <w:r>
+        <w:t>avigate to shapeways.com</w:t>
+      </w:r>
+      <w:r>
+        <w:t>.</w:t>
+      </w:r>
+    </w:p>
+    <w:p>
+      <w:pPr>
+        <w:pStyle w:val="ListParagraph"/>
+        <w:numPr>
+          <w:ilvl w:val="0"/>
+          <w:numId w:val="1"/>
+        </w:numPr>
+      </w:pPr>
+      <w:r>
+        <w:t>R</w:t>
+      </w:r>
+      <w:r>
+        <w:t>egister</w:t>
+      </w:r>
       <w:r>
         <w:t xml:space="preserve"> for an </w:t>
       </w:r>
@@ -47,50 +49,50 @@
       <w:r>
         <w:t xml:space="preserve"> if you don’t already have one</w:t>
       </w:r>
-    </w:p>
-    <w:p>
-      <w:pPr>
-        <w:pStyle w:val="ListParagraph"/>
-        <w:numPr>
-          <w:ilvl w:val="0"/>
-          <w:numId w:val="1"/>
-        </w:numPr>
-      </w:pPr>
-      <w:proofErr w:type="gramStart"/>
-      <w:r>
-        <w:t>navigate</w:t>
-      </w:r>
-      <w:proofErr w:type="gramEnd"/>
-      <w:r>
-        <w:t xml:space="preserve"> to “Make Your Own” -&gt; “Ring Creator”</w:t>
-      </w:r>
-    </w:p>
-    <w:p>
-      <w:pPr>
-        <w:pStyle w:val="ListParagraph"/>
-        <w:numPr>
-          <w:ilvl w:val="0"/>
-          <w:numId w:val="1"/>
-        </w:numPr>
-      </w:pPr>
-      <w:proofErr w:type="gramStart"/>
-      <w:r>
-        <w:t>navigat</w:t>
-      </w:r>
-      <w:r>
-        <w:t>e</w:t>
-      </w:r>
-      <w:proofErr w:type="gramEnd"/>
-      <w:r>
-        <w:t xml:space="preserve"> to “Start Customizing” with the </w:t>
-      </w:r>
-      <w:proofErr w:type="spellStart"/>
-      <w:r>
-        <w:t>goldring</w:t>
-      </w:r>
-      <w:proofErr w:type="spellEnd"/>
-      <w:r>
-        <w:t xml:space="preserve"> and pattern </w:t>
+      <w:r>
+        <w:t>.</w:t>
+      </w:r>
+    </w:p>
+    <w:p>
+      <w:pPr>
+        <w:pStyle w:val="ListParagraph"/>
+        <w:numPr>
+          <w:ilvl w:val="0"/>
+          <w:numId w:val="1"/>
+        </w:numPr>
+      </w:pPr>
+      <w:r>
+        <w:t>N</w:t>
+      </w:r>
+      <w:r>
+        <w:t>avigate to “Make Your Own” -&gt; “Ring Creator”</w:t>
+      </w:r>
+      <w:r>
+        <w:t>.</w:t>
+      </w:r>
+    </w:p>
+    <w:p>
+      <w:pPr>
+        <w:pStyle w:val="ListParagraph"/>
+        <w:numPr>
+          <w:ilvl w:val="0"/>
+          <w:numId w:val="1"/>
+        </w:numPr>
+      </w:pPr>
+      <w:r>
+        <w:t>N</w:t>
+      </w:r>
+      <w:r>
+        <w:t>avigat</w:t>
+      </w:r>
+      <w:r>
+        <w:t>e to “Start Customizing” with the gold</w:t>
+      </w:r>
+      <w:r>
+        <w:t xml:space="preserve"> </w:t>
+      </w:r>
+      <w:r>
+        <w:t xml:space="preserve">ring and pattern </w:t>
       </w:r>
       <w:r>
         <w:t xml:space="preserve">as shown: </w:t>
@@ -162,13 +164,11 @@
           <w:numId w:val="1"/>
         </w:numPr>
       </w:pPr>
-      <w:proofErr w:type="gramStart"/>
-      <w:r>
-        <w:t>right</w:t>
-      </w:r>
-      <w:proofErr w:type="gramEnd"/>
-      <w:r>
-        <w:t xml:space="preserve"> click on the zebra pattern and select ‘View Image” </w:t>
+      <w:r>
+        <w:t>R</w:t>
+      </w:r>
+      <w:r>
+        <w:t xml:space="preserve">ight click on the zebra pattern and select ‘View Image” </w:t>
       </w:r>
     </w:p>
     <w:p>
@@ -253,6 +253,9 @@
         <w:lastRenderedPageBreak/>
         <w:t>Open the image in your favorite image editing application (Paint, GIMP, Photoshop, etc.)</w:t>
       </w:r>
+      <w:r>
+        <w:t>.</w:t>
+      </w:r>
     </w:p>
     <w:p>
       <w:pPr>
@@ -363,6 +366,9 @@
       <w:r>
         <w:t xml:space="preserve">Export your image to a </w:t>
       </w:r>
+      <w:r>
+        <w:t>.</w:t>
+      </w:r>
       <w:proofErr w:type="spellStart"/>
       <w:r>
         <w:t>png</w:t>
@@ -458,16 +464,11 @@
           <w:numId w:val="1"/>
         </w:numPr>
       </w:pPr>
-      <w:proofErr w:type="gramStart"/>
-      <w:r>
-        <w:t>e</w:t>
-      </w:r>
-      <w:r>
-        <w:t>xamine</w:t>
-      </w:r>
-      <w:proofErr w:type="gramEnd"/>
-      <w:r>
-        <w:t xml:space="preserve"> the menu options, especially the material type. Examine the </w:t>
+      <w:r>
+        <w:t>E</w:t>
+      </w:r>
+      <w:r>
+        <w:t xml:space="preserve">xamine the menu options, especially the material type. Examine the </w:t>
       </w:r>
       <w:r>
         <w:t>prices</w:t>
@@ -484,53 +485,43 @@
           <w:numId w:val="1"/>
         </w:numPr>
       </w:pPr>
-      <w:proofErr w:type="gramStart"/>
-      <w:r>
-        <w:t>m</w:t>
-      </w:r>
-      <w:r>
-        <w:t>ake</w:t>
-      </w:r>
-      <w:proofErr w:type="gramEnd"/>
-      <w:r>
-        <w:t xml:space="preserve"> sure that there are no errors</w:t>
-      </w:r>
-    </w:p>
-    <w:p>
-      <w:pPr>
-        <w:pStyle w:val="ListParagraph"/>
-        <w:numPr>
-          <w:ilvl w:val="0"/>
-          <w:numId w:val="1"/>
-        </w:numPr>
-      </w:pPr>
-      <w:proofErr w:type="gramStart"/>
-      <w:r>
-        <w:t>under</w:t>
-      </w:r>
-      <w:proofErr w:type="gramEnd"/>
-      <w:r>
-        <w:t xml:space="preserve"> ‘3D Printing Checks’</w:t>
-      </w:r>
-    </w:p>
-    <w:p>
-      <w:pPr>
-        <w:pStyle w:val="ListParagraph"/>
-        <w:numPr>
-          <w:ilvl w:val="0"/>
-          <w:numId w:val="1"/>
-        </w:numPr>
-      </w:pPr>
-      <w:proofErr w:type="gramStart"/>
-      <w:r>
-        <w:t>select</w:t>
-      </w:r>
-      <w:proofErr w:type="gramEnd"/>
-      <w:r>
-        <w:t xml:space="preserve"> A</w:t>
-      </w:r>
-      <w:r>
-        <w:t>dd to Cart. (You should be charged for anything yet.)</w:t>
+      <w:r>
+        <w:t>M</w:t>
+      </w:r>
+      <w:r>
+        <w:t>a</w:t>
+      </w:r>
+      <w:r>
+        <w:t>ke sure that there are no errors u</w:t>
+      </w:r>
+      <w:r>
+        <w:t>nder ‘3D Printing Checks’</w:t>
+      </w:r>
+    </w:p>
+    <w:p>
+      <w:pPr>
+        <w:pStyle w:val="ListParagraph"/>
+        <w:numPr>
+          <w:ilvl w:val="0"/>
+          <w:numId w:val="1"/>
+        </w:numPr>
+      </w:pPr>
+      <w:r>
+        <w:t>S</w:t>
+      </w:r>
+      <w:r>
+        <w:t>elect A</w:t>
+      </w:r>
+      <w:r>
+        <w:t xml:space="preserve">dd to Cart. (You should </w:t>
+      </w:r>
+      <w:r>
+        <w:t xml:space="preserve">not </w:t>
+      </w:r>
+      <w:bookmarkStart w:id="0" w:name="_GoBack"/>
+      <w:bookmarkEnd w:id="0"/>
+      <w:r>
+        <w:t>be charged for anything yet.)</w:t>
       </w:r>
     </w:p>
     <w:p>
@@ -737,8 +728,6 @@
       <w:r>
         <w:t xml:space="preserve"> Wait for the UPS truck to arrive…</w:t>
       </w:r>
-      <w:bookmarkStart w:id="0" w:name="_GoBack"/>
-      <w:bookmarkEnd w:id="0"/>
     </w:p>
     <w:sectPr>
       <w:pgSz w:w="12240" w:h="15840"/>

</xml_diff>